<commit_message>
updated links and text
</commit_message>
<xml_diff>
--- a/assets/resume.docx
+++ b/assets/resume.docx
@@ -329,42 +329,7 @@
           <w:spacing w:val="-4"/>
           <w:w w:val="105"/>
         </w:rPr>
-        <w:t xml:space="preserve">Technology, </w:t>
-      </w:r>
-      <w:r>
-        <w:rPr>
-          <w:rFonts w:ascii="Times New Roman"/>
-          <w:i/>
-          <w:spacing w:val="36"/>
-          <w:w w:val="105"/>
-        </w:rPr>
-        <w:t>GPA</w:t>
-      </w:r>
-      <w:r>
-        <w:rPr>
-          <w:rFonts w:ascii="Times New Roman"/>
-          <w:i/>
-          <w:spacing w:val="-5"/>
-          <w:w w:val="105"/>
-        </w:rPr>
-        <w:t>:</w:t>
-      </w:r>
-      <w:r>
-        <w:rPr>
-          <w:rFonts w:ascii="Times New Roman"/>
-          <w:i/>
-          <w:spacing w:val="28"/>
-          <w:w w:val="105"/>
-        </w:rPr>
-        <w:t xml:space="preserve"> </w:t>
-      </w:r>
-      <w:r>
-        <w:rPr>
-          <w:rFonts w:ascii="Times New Roman"/>
-          <w:i/>
-          <w:w w:val="105"/>
-        </w:rPr>
-        <w:t>3.2</w:t>
+        <w:t>Technology</w:t>
       </w:r>
       <w:r>
         <w:rPr>
@@ -460,7 +425,6 @@
         <w:spacing w:before="87"/>
         <w:ind w:left="377"/>
         <w:rPr>
-          <w:rFonts w:ascii="Times New Roman"/>
           <w:i/>
         </w:rPr>
       </w:pPr>
@@ -499,7 +463,6 @@
       </w:r>
       <w:r>
         <w:rPr>
-          <w:rFonts w:ascii="Times New Roman"/>
           <w:i/>
           <w:spacing w:val="-6"/>
         </w:rPr>
@@ -507,7 +470,6 @@
       </w:r>
       <w:r>
         <w:rPr>
-          <w:rFonts w:ascii="Times New Roman"/>
           <w:i/>
           <w:spacing w:val="30"/>
         </w:rPr>
@@ -515,14 +477,12 @@
       </w:r>
       <w:r>
         <w:rPr>
-          <w:rFonts w:ascii="Times New Roman"/>
           <w:i/>
         </w:rPr>
         <w:t>Developer</w:t>
       </w:r>
       <w:r>
         <w:rPr>
-          <w:rFonts w:ascii="Times New Roman"/>
           <w:i/>
         </w:rPr>
         <w:tab/>
@@ -530,7 +490,6 @@
       </w:r>
       <w:r>
         <w:rPr>
-          <w:rFonts w:ascii="Times New Roman"/>
           <w:i/>
           <w:spacing w:val="-2"/>
         </w:rPr>
@@ -538,7 +497,6 @@
       </w:r>
       <w:r>
         <w:rPr>
-          <w:rFonts w:ascii="Times New Roman"/>
           <w:i/>
         </w:rPr>
         <w:t>Present</w:t>
@@ -555,17 +513,12 @@
         <w:autoSpaceDE/>
         <w:autoSpaceDN/>
         <w:rPr>
-          <w:rFonts w:ascii="Times New Roman" w:eastAsia="Times New Roman" w:hAnsi="Times New Roman" w:cs="Times New Roman"/>
-          <w:sz w:val="24"/>
-          <w:szCs w:val="24"/>
-        </w:rPr>
-      </w:pPr>
-      <w:r>
-        <w:rPr>
-          <w:rFonts w:ascii="Segoe UI" w:eastAsia="Times New Roman" w:hAnsi="Segoe UI" w:cs="Segoe UI"/>
-          <w:sz w:val="21"/>
-          <w:szCs w:val="21"/>
-          <w:shd w:val="clear" w:color="auto" w:fill="FFFFFF"/>
+          <w:rFonts w:eastAsia="Times New Roman"/>
+        </w:rPr>
+      </w:pPr>
+      <w:r>
+        <w:rPr>
+          <w:rFonts w:eastAsia="Times New Roman"/>
         </w:rPr>
         <w:t>Front End Web Developer responsible for deploying new features and improving systems performance and reliability.</w:t>
       </w:r>
@@ -581,17 +534,12 @@
         <w:autoSpaceDE/>
         <w:autoSpaceDN/>
         <w:rPr>
-          <w:rFonts w:ascii="Times New Roman" w:eastAsia="Times New Roman" w:hAnsi="Times New Roman" w:cs="Times New Roman"/>
-          <w:sz w:val="24"/>
-          <w:szCs w:val="24"/>
-        </w:rPr>
-      </w:pPr>
-      <w:r>
-        <w:rPr>
-          <w:rFonts w:ascii="Segoe UI" w:eastAsia="Times New Roman" w:hAnsi="Segoe UI" w:cs="Segoe UI"/>
-          <w:sz w:val="21"/>
-          <w:szCs w:val="21"/>
-          <w:shd w:val="clear" w:color="auto" w:fill="FFFFFF"/>
+          <w:rFonts w:eastAsia="Times New Roman"/>
+        </w:rPr>
+      </w:pPr>
+      <w:r>
+        <w:rPr>
+          <w:rFonts w:eastAsia="Times New Roman"/>
         </w:rPr>
         <w:t>Developing, testing, deploying, and maintaining web applications efficiently, improving product's time to market.</w:t>
       </w:r>
@@ -607,37 +555,38 @@
         <w:autoSpaceDE/>
         <w:autoSpaceDN/>
         <w:rPr>
-          <w:rFonts w:ascii="Times New Roman" w:eastAsia="Times New Roman" w:hAnsi="Times New Roman" w:cs="Times New Roman"/>
-          <w:sz w:val="24"/>
-          <w:szCs w:val="24"/>
-        </w:rPr>
-      </w:pPr>
-      <w:r>
-        <w:rPr>
-          <w:rFonts w:ascii="Segoe UI" w:eastAsia="Times New Roman" w:hAnsi="Segoe UI" w:cs="Segoe UI"/>
-          <w:sz w:val="21"/>
-          <w:szCs w:val="21"/>
-          <w:shd w:val="clear" w:color="auto" w:fill="FFFFFF"/>
+          <w:rFonts w:eastAsia="Times New Roman"/>
+        </w:rPr>
+      </w:pPr>
+      <w:r>
+        <w:rPr>
+          <w:rFonts w:eastAsia="Times New Roman"/>
         </w:rPr>
         <w:t xml:space="preserve">Creating Server and </w:t>
       </w:r>
       <w:r>
         <w:rPr>
-          <w:rFonts w:ascii="Segoe UI" w:eastAsia="Times New Roman" w:hAnsi="Segoe UI" w:cs="Segoe UI"/>
-          <w:sz w:val="21"/>
-          <w:szCs w:val="21"/>
-          <w:shd w:val="clear" w:color="auto" w:fill="FFFFFF"/>
+          <w:rFonts w:eastAsia="Times New Roman"/>
         </w:rPr>
         <w:t>Client-side</w:t>
       </w:r>
       <w:r>
         <w:rPr>
-          <w:rFonts w:ascii="Segoe UI" w:eastAsia="Times New Roman" w:hAnsi="Segoe UI" w:cs="Segoe UI"/>
-          <w:sz w:val="21"/>
-          <w:szCs w:val="21"/>
-          <w:shd w:val="clear" w:color="auto" w:fill="FFFFFF"/>
-        </w:rPr>
-        <w:t xml:space="preserve"> architecture for sophisticated HTML5 and JavaScript applications.</w:t>
+          <w:rFonts w:eastAsia="Times New Roman"/>
+        </w:rPr>
+        <w:t xml:space="preserve"> architecture for sophisticated HTML5 and </w:t>
+      </w:r>
+      <w:r>
+        <w:rPr>
+          <w:rFonts w:eastAsia="Times New Roman"/>
+        </w:rPr>
+        <w:t>JavaScript</w:t>
+      </w:r>
+      <w:r>
+        <w:rPr>
+          <w:rFonts w:eastAsia="Times New Roman"/>
+        </w:rPr>
+        <w:t xml:space="preserve"> applications.</w:t>
       </w:r>
     </w:p>
     <w:p>
@@ -651,17 +600,12 @@
         <w:autoSpaceDE/>
         <w:autoSpaceDN/>
         <w:rPr>
-          <w:rFonts w:ascii="Times New Roman" w:eastAsia="Times New Roman" w:hAnsi="Times New Roman" w:cs="Times New Roman"/>
-          <w:sz w:val="24"/>
-          <w:szCs w:val="24"/>
-        </w:rPr>
-      </w:pPr>
-      <w:r>
-        <w:rPr>
-          <w:rFonts w:ascii="Segoe UI" w:eastAsia="Times New Roman" w:hAnsi="Segoe UI" w:cs="Segoe UI"/>
-          <w:sz w:val="21"/>
-          <w:szCs w:val="21"/>
-          <w:shd w:val="clear" w:color="auto" w:fill="FFFFFF"/>
+          <w:rFonts w:eastAsia="Times New Roman"/>
+        </w:rPr>
+      </w:pPr>
+      <w:r>
+        <w:rPr>
+          <w:rFonts w:eastAsia="Times New Roman"/>
         </w:rPr>
         <w:t>Mentoring junior programmers to become more efficient in problem solving and debugging issues that arise during web application development.</w:t>
       </w:r>
@@ -677,17 +621,12 @@
         <w:autoSpaceDE/>
         <w:autoSpaceDN/>
         <w:rPr>
-          <w:rFonts w:ascii="Times New Roman" w:eastAsia="Times New Roman" w:hAnsi="Times New Roman" w:cs="Times New Roman"/>
-          <w:sz w:val="24"/>
-          <w:szCs w:val="24"/>
-        </w:rPr>
-      </w:pPr>
-      <w:r>
-        <w:rPr>
-          <w:rFonts w:ascii="Segoe UI" w:eastAsia="Times New Roman" w:hAnsi="Segoe UI" w:cs="Segoe UI"/>
-          <w:sz w:val="21"/>
-          <w:szCs w:val="21"/>
-          <w:shd w:val="clear" w:color="auto" w:fill="FFFFFF"/>
+          <w:rFonts w:eastAsia="Times New Roman"/>
+        </w:rPr>
+      </w:pPr>
+      <w:r>
+        <w:rPr>
+          <w:rFonts w:eastAsia="Times New Roman"/>
         </w:rPr>
         <w:t>Removing render blocking code and building custom solutions to improve clients' website page speed scores and load time, leading to increased leads and customer conversions.</w:t>
       </w:r>
@@ -703,17 +642,12 @@
         <w:autoSpaceDE/>
         <w:autoSpaceDN/>
         <w:rPr>
-          <w:rFonts w:ascii="Times New Roman" w:eastAsia="Times New Roman" w:hAnsi="Times New Roman" w:cs="Times New Roman"/>
-          <w:sz w:val="24"/>
-          <w:szCs w:val="24"/>
-        </w:rPr>
-      </w:pPr>
-      <w:r>
-        <w:rPr>
-          <w:rFonts w:ascii="Segoe UI" w:eastAsia="Times New Roman" w:hAnsi="Segoe UI" w:cs="Segoe UI"/>
-          <w:sz w:val="21"/>
-          <w:szCs w:val="21"/>
-          <w:shd w:val="clear" w:color="auto" w:fill="FFFFFF"/>
+          <w:rFonts w:eastAsia="Times New Roman"/>
+        </w:rPr>
+      </w:pPr>
+      <w:r>
+        <w:rPr>
+          <w:rFonts w:eastAsia="Times New Roman"/>
         </w:rPr>
         <w:t>Routinely implementing modern features as they gain appropriate browser support to decrease development time and improve quality of company's code base.</w:t>
       </w:r>
@@ -728,7 +662,6 @@
         <w:spacing w:before="198"/>
         <w:ind w:left="377"/>
         <w:rPr>
-          <w:rFonts w:ascii="Times New Roman"/>
           <w:i/>
         </w:rPr>
       </w:pPr>
@@ -763,7 +696,6 @@
       </w:r>
       <w:r>
         <w:rPr>
-          <w:rFonts w:ascii="Times New Roman"/>
           <w:i/>
           <w:spacing w:val="-6"/>
         </w:rPr>
@@ -771,7 +703,6 @@
       </w:r>
       <w:r>
         <w:rPr>
-          <w:rFonts w:ascii="Times New Roman"/>
           <w:i/>
           <w:spacing w:val="29"/>
         </w:rPr>
@@ -779,14 +710,12 @@
       </w:r>
       <w:r>
         <w:rPr>
-          <w:rFonts w:ascii="Times New Roman"/>
           <w:i/>
         </w:rPr>
         <w:t>Developer</w:t>
       </w:r>
       <w:r>
         <w:rPr>
-          <w:rFonts w:ascii="Times New Roman"/>
           <w:i/>
         </w:rPr>
         <w:tab/>
@@ -794,21 +723,18 @@
       </w:r>
       <w:r>
         <w:rPr>
-          <w:rFonts w:ascii="Times New Roman"/>
           <w:i/>
         </w:rPr>
         <w:t>6</w:t>
       </w:r>
       <w:r>
         <w:rPr>
-          <w:rFonts w:ascii="Times New Roman"/>
           <w:i/>
         </w:rPr>
         <w:t xml:space="preserve"> |</w:t>
       </w:r>
       <w:r>
         <w:rPr>
-          <w:rFonts w:ascii="Times New Roman"/>
           <w:i/>
           <w:spacing w:val="9"/>
         </w:rPr>
@@ -816,7 +742,6 @@
       </w:r>
       <w:r>
         <w:rPr>
-          <w:rFonts w:ascii="Times New Roman"/>
           <w:i/>
         </w:rPr>
         <w:t>Present</w:t>
@@ -825,131 +750,243 @@
     <w:p>
       <w:pPr>
         <w:pStyle w:val="ListParagraph"/>
-        <w:widowControl/>
         <w:numPr>
           <w:ilvl w:val="0"/>
           <w:numId w:val="1"/>
         </w:numPr>
-        <w:autoSpaceDE/>
-        <w:autoSpaceDN/>
-        <w:rPr>
-          <w:rFonts w:ascii="Times New Roman" w:eastAsia="Times New Roman" w:hAnsi="Times New Roman" w:cs="Times New Roman"/>
-          <w:sz w:val="24"/>
-          <w:szCs w:val="24"/>
-        </w:rPr>
-      </w:pPr>
-      <w:r>
-        <w:rPr>
-          <w:rFonts w:ascii="Segoe UI" w:eastAsia="Times New Roman" w:hAnsi="Segoe UI" w:cs="Segoe UI"/>
-          <w:sz w:val="21"/>
-          <w:szCs w:val="21"/>
-          <w:shd w:val="clear" w:color="auto" w:fill="FFFFFF"/>
-        </w:rPr>
-        <w:t>Built full redesigns of existing websites to improve user experience, enhance UI/UX and strengthen search engine rankings.</w:t>
+        <w:tabs>
+          <w:tab w:val="left" w:pos="858"/>
+        </w:tabs>
+        <w:spacing w:before="196" w:line="360" w:lineRule="auto"/>
+        <w:ind w:left="864" w:hanging="235"/>
+      </w:pPr>
+      <w:r>
+        <w:t xml:space="preserve">Planned, developed, tested, deployed, and maintained </w:t>
+      </w:r>
+      <w:r>
+        <w:rPr>
+          <w:spacing w:val="-3"/>
+        </w:rPr>
+        <w:t>web</w:t>
+      </w:r>
+      <w:r>
+        <w:rPr>
+          <w:spacing w:val="27"/>
+        </w:rPr>
+        <w:t xml:space="preserve"> </w:t>
+      </w:r>
+      <w:r>
+        <w:t>applications</w:t>
       </w:r>
     </w:p>
     <w:p>
       <w:pPr>
         <w:pStyle w:val="ListParagraph"/>
-        <w:widowControl/>
         <w:numPr>
           <w:ilvl w:val="0"/>
           <w:numId w:val="1"/>
         </w:numPr>
-        <w:autoSpaceDE/>
-        <w:autoSpaceDN/>
-        <w:rPr>
-          <w:rFonts w:ascii="Times New Roman" w:eastAsia="Times New Roman" w:hAnsi="Times New Roman" w:cs="Times New Roman"/>
-          <w:sz w:val="24"/>
-          <w:szCs w:val="24"/>
-        </w:rPr>
-      </w:pPr>
-      <w:r>
-        <w:rPr>
-          <w:rFonts w:ascii="Segoe UI" w:eastAsia="Times New Roman" w:hAnsi="Segoe UI" w:cs="Segoe UI"/>
-          <w:sz w:val="21"/>
-          <w:szCs w:val="21"/>
-          <w:shd w:val="clear" w:color="auto" w:fill="FFFFFF"/>
-        </w:rPr>
-        <w:t>Designed, implemented, and maintained web applications and sites for scalability in fast-paced environment.</w:t>
+        <w:tabs>
+          <w:tab w:val="left" w:pos="858"/>
+        </w:tabs>
+        <w:spacing w:before="98" w:line="360" w:lineRule="auto"/>
+        <w:ind w:left="864" w:hanging="235"/>
+      </w:pPr>
+      <w:r>
+        <w:t>Led front-end development and assisted with back-end programming for website</w:t>
+      </w:r>
+      <w:r>
+        <w:rPr>
+          <w:spacing w:val="-38"/>
+        </w:rPr>
+        <w:t xml:space="preserve"> </w:t>
+      </w:r>
+      <w:r>
+        <w:t>overhaul</w:t>
       </w:r>
     </w:p>
     <w:p>
       <w:pPr>
         <w:pStyle w:val="ListParagraph"/>
-        <w:widowControl/>
         <w:numPr>
           <w:ilvl w:val="0"/>
           <w:numId w:val="1"/>
         </w:numPr>
-        <w:autoSpaceDE/>
-        <w:autoSpaceDN/>
-        <w:rPr>
-          <w:rFonts w:ascii="Times New Roman" w:eastAsia="Times New Roman" w:hAnsi="Times New Roman" w:cs="Times New Roman"/>
-          <w:sz w:val="24"/>
-          <w:szCs w:val="24"/>
-        </w:rPr>
-      </w:pPr>
-      <w:r>
-        <w:rPr>
-          <w:rFonts w:ascii="Segoe UI" w:eastAsia="Times New Roman" w:hAnsi="Segoe UI" w:cs="Segoe UI"/>
-          <w:sz w:val="21"/>
-          <w:szCs w:val="21"/>
-          <w:shd w:val="clear" w:color="auto" w:fill="FFFFFF"/>
-        </w:rPr>
-        <w:t>Pitched in to assist senior developers to meet pressing deadlines during under-staffed periods.</w:t>
+        <w:tabs>
+          <w:tab w:val="left" w:pos="858"/>
+        </w:tabs>
+        <w:spacing w:line="360" w:lineRule="auto"/>
+        <w:ind w:left="864" w:hanging="235"/>
+      </w:pPr>
+      <w:r>
+        <w:t>Diagnosed problems with user experience and bugs in various</w:t>
+      </w:r>
+      <w:r>
+        <w:rPr>
+          <w:spacing w:val="39"/>
+        </w:rPr>
+        <w:t xml:space="preserve"> </w:t>
+      </w:r>
+      <w:r>
+        <w:t>sites</w:t>
       </w:r>
     </w:p>
     <w:p>
       <w:pPr>
         <w:pStyle w:val="ListParagraph"/>
-        <w:widowControl/>
         <w:numPr>
           <w:ilvl w:val="0"/>
           <w:numId w:val="1"/>
         </w:numPr>
-        <w:autoSpaceDE/>
-        <w:autoSpaceDN/>
-        <w:rPr>
-          <w:rFonts w:ascii="Times New Roman" w:eastAsia="Times New Roman" w:hAnsi="Times New Roman" w:cs="Times New Roman"/>
-          <w:sz w:val="24"/>
-          <w:szCs w:val="24"/>
-        </w:rPr>
-      </w:pPr>
-      <w:r>
-        <w:rPr>
-          <w:rFonts w:ascii="Segoe UI" w:eastAsia="Times New Roman" w:hAnsi="Segoe UI" w:cs="Segoe UI"/>
-          <w:sz w:val="21"/>
-          <w:szCs w:val="21"/>
-          <w:shd w:val="clear" w:color="auto" w:fill="FFFFFF"/>
-        </w:rPr>
-        <w:t>Reviewed code to validate structures, assess security and verify browser, device, and operating system compatibility.</w:t>
-      </w:r>
-    </w:p>
-    <w:p>
-      <w:pPr>
-        <w:pStyle w:val="ListParagraph"/>
-        <w:widowControl/>
-        <w:numPr>
-          <w:ilvl w:val="0"/>
-          <w:numId w:val="1"/>
-        </w:numPr>
-        <w:autoSpaceDE/>
-        <w:autoSpaceDN/>
-        <w:rPr>
-          <w:rFonts w:ascii="Times New Roman" w:eastAsia="Times New Roman" w:hAnsi="Times New Roman" w:cs="Times New Roman"/>
-          <w:sz w:val="24"/>
-          <w:szCs w:val="24"/>
-        </w:rPr>
-      </w:pPr>
-      <w:r>
-        <w:rPr>
-          <w:rFonts w:ascii="Segoe UI" w:eastAsia="Times New Roman" w:hAnsi="Segoe UI" w:cs="Segoe UI"/>
-          <w:sz w:val="21"/>
-          <w:szCs w:val="21"/>
-          <w:shd w:val="clear" w:color="auto" w:fill="FFFFFF"/>
-        </w:rPr>
-        <w:t>Tested and debugged websites and performed troubleshooting tasks prior to deployment.</w:t>
+        <w:tabs>
+          <w:tab w:val="left" w:pos="858"/>
+        </w:tabs>
+        <w:spacing w:line="360" w:lineRule="auto"/>
+        <w:ind w:left="864" w:right="192"/>
+      </w:pPr>
+      <w:r>
+        <w:t>Ensured</w:t>
+      </w:r>
+      <w:r>
+        <w:rPr>
+          <w:spacing w:val="-16"/>
+        </w:rPr>
+        <w:t xml:space="preserve"> </w:t>
+      </w:r>
+      <w:r>
+        <w:t>the</w:t>
+      </w:r>
+      <w:r>
+        <w:rPr>
+          <w:spacing w:val="-16"/>
+        </w:rPr>
+        <w:t xml:space="preserve"> </w:t>
+      </w:r>
+      <w:r>
+        <w:t>technical</w:t>
+      </w:r>
+      <w:r>
+        <w:rPr>
+          <w:spacing w:val="-15"/>
+        </w:rPr>
+        <w:t xml:space="preserve"> </w:t>
+      </w:r>
+      <w:r>
+        <w:t>feasibility</w:t>
+      </w:r>
+      <w:r>
+        <w:rPr>
+          <w:spacing w:val="-16"/>
+        </w:rPr>
+        <w:t xml:space="preserve"> </w:t>
+      </w:r>
+      <w:r>
+        <w:t>and</w:t>
+      </w:r>
+      <w:r>
+        <w:rPr>
+          <w:spacing w:val="-16"/>
+        </w:rPr>
+        <w:t xml:space="preserve"> </w:t>
+      </w:r>
+      <w:r>
+        <w:t>optimum</w:t>
+      </w:r>
+      <w:r>
+        <w:rPr>
+          <w:spacing w:val="-15"/>
+        </w:rPr>
+        <w:t xml:space="preserve"> </w:t>
+      </w:r>
+      <w:r>
+        <w:t>functioning</w:t>
+      </w:r>
+      <w:r>
+        <w:rPr>
+          <w:spacing w:val="-16"/>
+        </w:rPr>
+        <w:t xml:space="preserve"> </w:t>
+      </w:r>
+      <w:r>
+        <w:t>of</w:t>
+      </w:r>
+      <w:r>
+        <w:rPr>
+          <w:spacing w:val="-16"/>
+        </w:rPr>
+        <w:t xml:space="preserve"> </w:t>
+      </w:r>
+      <w:r>
+        <w:t>design</w:t>
+      </w:r>
+      <w:r>
+        <w:rPr>
+          <w:spacing w:val="-15"/>
+        </w:rPr>
+        <w:t xml:space="preserve"> </w:t>
+      </w:r>
+      <w:r>
+        <w:t>features</w:t>
+      </w:r>
+      <w:r>
+        <w:rPr>
+          <w:spacing w:val="-16"/>
+        </w:rPr>
+        <w:t xml:space="preserve"> </w:t>
+      </w:r>
+      <w:r>
+        <w:t>that</w:t>
+      </w:r>
+      <w:r>
+        <w:rPr>
+          <w:spacing w:val="-16"/>
+        </w:rPr>
+        <w:t xml:space="preserve"> </w:t>
+      </w:r>
+      <w:r>
+        <w:t>accelerated</w:t>
+      </w:r>
+      <w:r>
+        <w:rPr>
+          <w:spacing w:val="-15"/>
+        </w:rPr>
+        <w:t xml:space="preserve"> </w:t>
+      </w:r>
+      <w:r>
+        <w:t xml:space="preserve">page speed </w:t>
+      </w:r>
+      <w:r>
+        <w:rPr>
+          <w:spacing w:val="-4"/>
+        </w:rPr>
+        <w:t xml:space="preserve">by </w:t>
+      </w:r>
+      <w:r>
+        <w:t xml:space="preserve">17% and improved Time on Page </w:t>
+      </w:r>
+      <w:r>
+        <w:rPr>
+          <w:spacing w:val="-4"/>
+        </w:rPr>
+        <w:t>by</w:t>
+      </w:r>
+      <w:r>
+        <w:rPr>
+          <w:spacing w:val="10"/>
+        </w:rPr>
+        <w:t xml:space="preserve"> </w:t>
+      </w:r>
+      <w:r>
+        <w:t>21%.</w:t>
+      </w:r>
+      <w:r>
+        <w:t xml:space="preserve"> Such tasks included image optimization, minifying </w:t>
+      </w:r>
+      <w:r>
+        <w:t>JavaScript,</w:t>
+      </w:r>
+      <w:r>
+        <w:t xml:space="preserve"> and CSS, and resolving render blocking resources.</w:t>
       </w:r>
     </w:p>
     <w:p>
@@ -1146,7 +1183,7 @@
       </w:rPr>
     </w:lvl>
   </w:abstractNum>
-  <w:num w:numId="1">
+  <w:num w:numId="1" w16cid:durableId="2089880998">
     <w:abstractNumId w:val="0"/>
   </w:num>
 </w:numbering>

</xml_diff>